<commit_message>
Attempt at integration (rollback this commit if there's massive errors)
</commit_message>
<xml_diff>
--- a/saved/BaseTemplate.docx
+++ b/saved/BaseTemplate.docx
@@ -1,6 +1,6 @@
 
 <file path=word/document.xml><?xml version="1.0" encoding="utf-8"?>
-<w:document xmlns:wpc="http://schemas.microsoft.com/office/word/2010/wordprocessingCanvas" xmlns:cx="http://schemas.microsoft.com/office/drawing/2014/chartex" xmlns:cx1="http://schemas.microsoft.com/office/drawing/2015/9/8/chartex" xmlns:cx2="http://schemas.microsoft.com/office/drawing/2015/10/21/chartex" xmlns:cx3="http://schemas.microsoft.com/office/drawing/2016/5/9/chartex" xmlns:cx4="http://schemas.microsoft.com/office/drawing/2016/5/10/chartex" xmlns:cx5="http://schemas.microsoft.com/office/drawing/2016/5/11/chartex" xmlns:cx6="http://schemas.microsoft.com/office/drawing/2016/5/12/chartex" xmlns:cx7="http://schemas.microsoft.com/office/drawing/2016/5/13/chartex" xmlns:cx8="http://schemas.microsoft.com/office/drawing/2016/5/14/chartex" xmlns:mc="http://schemas.openxmlformats.org/markup-compatibility/2006" xmlns:aink="http://schemas.microsoft.com/office/drawing/2016/ink" xmlns:am3d="http://schemas.microsoft.com/office/drawing/2017/model3d" xmlns:o="urn:schemas-microsoft-com:office:office" xmlns:r="http://schemas.openxmlformats.org/officeDocument/2006/relationships" xmlns:m="http://schemas.openxmlformats.org/officeDocument/2006/math" xmlns:v="urn:schemas-microsoft-com:vml" xmlns:wp14="http://schemas.microsoft.com/office/word/2010/wordprocessingDrawing" xmlns:wp="http://schemas.openxmlformats.org/drawingml/2006/wordprocessingDrawing" xmlns:w10="urn:schemas-microsoft-com:office:word" xmlns:w="http://schemas.openxmlformats.org/wordprocessingml/2006/main" xmlns:w14="http://schemas.microsoft.com/office/word/2010/wordml" xmlns:w15="http://schemas.microsoft.com/office/word/2012/wordml" xmlns:w16cex="http://schemas.microsoft.com/office/word/2018/wordml/cex" xmlns:w16cid="http://schemas.microsoft.com/office/word/2016/wordml/cid" xmlns:w16="http://schemas.microsoft.com/office/word/2018/wordml" xmlns:w16se="http://schemas.microsoft.com/office/word/2015/wordml/symex" xmlns:wpg="http://schemas.microsoft.com/office/word/2010/wordprocessingGroup" xmlns:wpi="http://schemas.microsoft.com/office/word/2010/wordprocessingInk" xmlns:wne="http://schemas.microsoft.com/office/word/2006/wordml" xmlns:wps="http://schemas.microsoft.com/office/word/2010/wordprocessingShape" mc:Ignorable="w14 w15 w16se w16cid w16 w16cex wp14">
+<w:document xmlns:wpc="http://schemas.microsoft.com/office/word/2010/wordprocessingCanvas" xmlns:cx="http://schemas.microsoft.com/office/drawing/2014/chartex" xmlns:cx1="http://schemas.microsoft.com/office/drawing/2015/9/8/chartex" xmlns:cx2="http://schemas.microsoft.com/office/drawing/2015/10/21/chartex" xmlns:cx3="http://schemas.microsoft.com/office/drawing/2016/5/9/chartex" xmlns:cx4="http://schemas.microsoft.com/office/drawing/2016/5/10/chartex" xmlns:cx5="http://schemas.microsoft.com/office/drawing/2016/5/11/chartex" xmlns:cx6="http://schemas.microsoft.com/office/drawing/2016/5/12/chartex" xmlns:cx7="http://schemas.microsoft.com/office/drawing/2016/5/13/chartex" xmlns:cx8="http://schemas.microsoft.com/office/drawing/2016/5/14/chartex" xmlns:mc="http://schemas.openxmlformats.org/markup-compatibility/2006" xmlns:aink="http://schemas.microsoft.com/office/drawing/2016/ink" xmlns:am3d="http://schemas.microsoft.com/office/drawing/2017/model3d" xmlns:o="urn:schemas-microsoft-com:office:office" xmlns:r="http://schemas.openxmlformats.org/officeDocument/2006/relationships" xmlns:m="http://schemas.openxmlformats.org/officeDocument/2006/math" xmlns:v="urn:schemas-microsoft-com:vml" xmlns:wp14="http://schemas.microsoft.com/office/word/2010/wordprocessingDrawing" xmlns:wp="http://schemas.openxmlformats.org/drawingml/2006/wordprocessingDrawing" xmlns:w10="urn:schemas-microsoft-com:office:word" xmlns:w="http://schemas.openxmlformats.org/wordprocessingml/2006/main" xmlns:w14="http://schemas.microsoft.com/office/word/2010/wordml" xmlns:w15="http://schemas.microsoft.com/office/word/2012/wordml" xmlns:w16cex="http://schemas.microsoft.com/office/word/2018/wordml/cex" xmlns:w16cid="http://schemas.microsoft.com/office/word/2016/wordml/cid" xmlns:w16="http://schemas.microsoft.com/office/word/2018/wordml" xmlns:w16sdtdh="http://schemas.microsoft.com/office/word/2020/wordml/sdtdatahash" xmlns:w16se="http://schemas.microsoft.com/office/word/2015/wordml/symex" xmlns:wpg="http://schemas.microsoft.com/office/word/2010/wordprocessingGroup" xmlns:wpi="http://schemas.microsoft.com/office/word/2010/wordprocessingInk" xmlns:wne="http://schemas.microsoft.com/office/word/2006/wordml" xmlns:wps="http://schemas.microsoft.com/office/word/2010/wordprocessingShape" mc:Ignorable="w14 w15 w16se w16cid w16 w16cex w16sdtdh wp14">
   <w:body>
     <w:p>
       <w:pPr>
@@ -56,11 +56,11 @@
         <w:tc>
           <w:tcPr>
             <w:cnfStyle w:val="001000000000" w:firstRow="0" w:lastRow="0" w:firstColumn="1" w:lastColumn="0" w:oddVBand="0" w:evenVBand="0" w:oddHBand="0" w:evenHBand="0" w:firstRowFirstColumn="0" w:firstRowLastColumn="0" w:lastRowFirstColumn="0" w:lastRowLastColumn="0"/>
-            <w:tcW w:w="4675" w:type="dxa"/>
+            <w:tcW w:w="4645" w:type="dxa"/>
             <w:tcBorders>
-              <w:top w:val="none" w:sz="0" w:space="0" w:color="auto"/>
-              <w:bottom w:val="none" w:sz="0" w:space="0" w:color="auto"/>
-              <w:right w:val="none" w:sz="0" w:space="0" w:color="auto"/>
+              <w:top w:val="single" w:sz="36" w:space="0" w:color="auto"/>
+              <w:bottom w:val="single" w:sz="36" w:space="0" w:color="auto"/>
+              <w:right w:val="single" w:sz="36" w:space="0" w:color="auto"/>
             </w:tcBorders>
           </w:tcPr>
           <w:p>
@@ -75,25 +75,23 @@
                 <w:sz w:val="40"/>
                 <w:szCs w:val="40"/>
               </w:rPr>
-              <w:t>Patient Name:</w:t>
+              <w:t>Physician Name:</w:t>
             </w:r>
           </w:p>
         </w:tc>
         <w:tc>
           <w:tcPr>
-            <w:tcW w:w="4675" w:type="dxa"/>
+            <w:tcW w:w="4625" w:type="dxa"/>
             <w:tcBorders>
-              <w:top w:val="none" w:sz="0" w:space="0" w:color="auto"/>
-              <w:left w:val="none" w:sz="0" w:space="0" w:color="auto"/>
-              <w:bottom w:val="none" w:sz="0" w:space="0" w:color="auto"/>
+              <w:top w:val="single" w:sz="36" w:space="0" w:color="auto"/>
+              <w:left w:val="single" w:sz="36" w:space="0" w:color="auto"/>
+              <w:bottom w:val="single" w:sz="36" w:space="0" w:color="auto"/>
             </w:tcBorders>
           </w:tcPr>
           <w:p>
             <w:pPr>
               <w:cnfStyle w:val="100000000000" w:firstRow="1" w:lastRow="0" w:firstColumn="0" w:lastColumn="0" w:oddVBand="0" w:evenVBand="0" w:oddHBand="0" w:evenHBand="0" w:firstRowFirstColumn="0" w:firstRowLastColumn="0" w:lastRowFirstColumn="0" w:lastRowLastColumn="0"/>
               <w:rPr>
-                <w:b w:val="0"/>
-                <w:bCs w:val="0"/>
                 <w:sz w:val="40"/>
                 <w:szCs w:val="40"/>
               </w:rPr>
@@ -108,7 +106,10 @@
         <w:tc>
           <w:tcPr>
             <w:cnfStyle w:val="001000000000" w:firstRow="0" w:lastRow="0" w:firstColumn="1" w:lastColumn="0" w:oddVBand="0" w:evenVBand="0" w:oddHBand="0" w:evenHBand="0" w:firstRowFirstColumn="0" w:firstRowLastColumn="0" w:lastRowFirstColumn="0" w:lastRowLastColumn="0"/>
-            <w:tcW w:w="4675" w:type="dxa"/>
+            <w:tcW w:w="4645" w:type="dxa"/>
+            <w:tcBorders>
+              <w:top w:val="single" w:sz="36" w:space="0" w:color="auto"/>
+            </w:tcBorders>
           </w:tcPr>
           <w:p>
             <w:pPr>
@@ -122,13 +123,16 @@
                 <w:sz w:val="40"/>
                 <w:szCs w:val="40"/>
               </w:rPr>
-              <w:t>Date of Birth:</w:t>
+              <w:t>Physician’s staff ID:</w:t>
             </w:r>
           </w:p>
         </w:tc>
         <w:tc>
           <w:tcPr>
-            <w:tcW w:w="4675" w:type="dxa"/>
+            <w:tcW w:w="4625" w:type="dxa"/>
+            <w:tcBorders>
+              <w:top w:val="single" w:sz="36" w:space="0" w:color="auto"/>
+            </w:tcBorders>
           </w:tcPr>
           <w:p>
             <w:pPr>
@@ -145,7 +149,10 @@
         <w:tc>
           <w:tcPr>
             <w:cnfStyle w:val="001000000000" w:firstRow="0" w:lastRow="0" w:firstColumn="1" w:lastColumn="0" w:oddVBand="0" w:evenVBand="0" w:oddHBand="0" w:evenHBand="0" w:firstRowFirstColumn="0" w:firstRowLastColumn="0" w:lastRowFirstColumn="0" w:lastRowLastColumn="0"/>
-            <w:tcW w:w="4675" w:type="dxa"/>
+            <w:tcW w:w="4645" w:type="dxa"/>
+            <w:tcBorders>
+              <w:top w:val="single" w:sz="36" w:space="0" w:color="auto"/>
+            </w:tcBorders>
           </w:tcPr>
           <w:p>
             <w:pPr>
@@ -159,13 +166,16 @@
                 <w:sz w:val="40"/>
                 <w:szCs w:val="40"/>
               </w:rPr>
-              <w:t>Patient ID:</w:t>
+              <w:t xml:space="preserve">Date: </w:t>
             </w:r>
           </w:p>
         </w:tc>
         <w:tc>
           <w:tcPr>
-            <w:tcW w:w="4675" w:type="dxa"/>
+            <w:tcW w:w="4625" w:type="dxa"/>
+            <w:tcBorders>
+              <w:top w:val="single" w:sz="36" w:space="0" w:color="auto"/>
+            </w:tcBorders>
           </w:tcPr>
           <w:p>
             <w:pPr>
@@ -185,7 +195,7 @@
         <w:tc>
           <w:tcPr>
             <w:cnfStyle w:val="001000000000" w:firstRow="0" w:lastRow="0" w:firstColumn="1" w:lastColumn="0" w:oddVBand="0" w:evenVBand="0" w:oddHBand="0" w:evenHBand="0" w:firstRowFirstColumn="0" w:firstRowLastColumn="0" w:lastRowFirstColumn="0" w:lastRowLastColumn="0"/>
-            <w:tcW w:w="4675" w:type="dxa"/>
+            <w:tcW w:w="4645" w:type="dxa"/>
           </w:tcPr>
           <w:p>
             <w:pPr>
@@ -199,13 +209,20 @@
                 <w:sz w:val="40"/>
                 <w:szCs w:val="40"/>
               </w:rPr>
-              <w:t>Physician Name:</w:t>
+              <w:t>Diagnosis</w:t>
+            </w:r>
+            <w:r>
+              <w:rPr>
+                <w:sz w:val="40"/>
+                <w:szCs w:val="40"/>
+              </w:rPr>
+              <w:t>:</w:t>
             </w:r>
           </w:p>
         </w:tc>
         <w:tc>
           <w:tcPr>
-            <w:tcW w:w="4675" w:type="dxa"/>
+            <w:tcW w:w="4625" w:type="dxa"/>
           </w:tcPr>
           <w:p>
             <w:pPr>
@@ -222,7 +239,7 @@
         <w:tc>
           <w:tcPr>
             <w:cnfStyle w:val="001000000000" w:firstRow="0" w:lastRow="0" w:firstColumn="1" w:lastColumn="0" w:oddVBand="0" w:evenVBand="0" w:oddHBand="0" w:evenHBand="0" w:firstRowFirstColumn="0" w:firstRowLastColumn="0" w:lastRowFirstColumn="0" w:lastRowLastColumn="0"/>
-            <w:tcW w:w="4675" w:type="dxa"/>
+            <w:tcW w:w="4645" w:type="dxa"/>
           </w:tcPr>
           <w:p>
             <w:pPr>
@@ -236,13 +253,20 @@
                 <w:sz w:val="40"/>
                 <w:szCs w:val="40"/>
               </w:rPr>
-              <w:t>Physician’s staff ID:</w:t>
+              <w:t>Prescription</w:t>
+            </w:r>
+            <w:r>
+              <w:rPr>
+                <w:sz w:val="40"/>
+                <w:szCs w:val="40"/>
+              </w:rPr>
+              <w:t>:</w:t>
             </w:r>
           </w:p>
         </w:tc>
         <w:tc>
           <w:tcPr>
-            <w:tcW w:w="4675" w:type="dxa"/>
+            <w:tcW w:w="4625" w:type="dxa"/>
           </w:tcPr>
           <w:p>
             <w:pPr>
@@ -262,7 +286,7 @@
         <w:tc>
           <w:tcPr>
             <w:cnfStyle w:val="001000000000" w:firstRow="0" w:lastRow="0" w:firstColumn="1" w:lastColumn="0" w:oddVBand="0" w:evenVBand="0" w:oddHBand="0" w:evenHBand="0" w:firstRowFirstColumn="0" w:firstRowLastColumn="0" w:lastRowFirstColumn="0" w:lastRowLastColumn="0"/>
-            <w:tcW w:w="4675" w:type="dxa"/>
+            <w:tcW w:w="4645" w:type="dxa"/>
           </w:tcPr>
           <w:p>
             <w:pPr>
@@ -276,90 +300,20 @@
                 <w:sz w:val="40"/>
                 <w:szCs w:val="40"/>
               </w:rPr>
-              <w:t>Medicine and dosage:</w:t>
+              <w:t>Notes</w:t>
+            </w:r>
+            <w:r>
+              <w:rPr>
+                <w:sz w:val="40"/>
+                <w:szCs w:val="40"/>
+              </w:rPr>
+              <w:t>:</w:t>
             </w:r>
           </w:p>
         </w:tc>
         <w:tc>
           <w:tcPr>
-            <w:tcW w:w="4675" w:type="dxa"/>
-          </w:tcPr>
-          <w:p>
-            <w:pPr>
-              <w:cnfStyle w:val="000000100000" w:firstRow="0" w:lastRow="0" w:firstColumn="0" w:lastColumn="0" w:oddVBand="0" w:evenVBand="0" w:oddHBand="1" w:evenHBand="0" w:firstRowFirstColumn="0" w:firstRowLastColumn="0" w:lastRowFirstColumn="0" w:lastRowLastColumn="0"/>
-              <w:rPr>
-                <w:sz w:val="40"/>
-                <w:szCs w:val="40"/>
-              </w:rPr>
-            </w:pPr>
-          </w:p>
-        </w:tc>
-      </w:tr>
-      <w:tr>
-        <w:tc>
-          <w:tcPr>
-            <w:cnfStyle w:val="001000000000" w:firstRow="0" w:lastRow="0" w:firstColumn="1" w:lastColumn="0" w:oddVBand="0" w:evenVBand="0" w:oddHBand="0" w:evenHBand="0" w:firstRowFirstColumn="0" w:firstRowLastColumn="0" w:lastRowFirstColumn="0" w:lastRowLastColumn="0"/>
-            <w:tcW w:w="4675" w:type="dxa"/>
-          </w:tcPr>
-          <w:p>
-            <w:pPr>
-              <w:rPr>
-                <w:sz w:val="40"/>
-                <w:szCs w:val="40"/>
-              </w:rPr>
-            </w:pPr>
-            <w:r>
-              <w:rPr>
-                <w:sz w:val="40"/>
-                <w:szCs w:val="40"/>
-              </w:rPr>
-              <w:t>Notes:</w:t>
-            </w:r>
-          </w:p>
-        </w:tc>
-        <w:tc>
-          <w:tcPr>
-            <w:tcW w:w="4675" w:type="dxa"/>
-          </w:tcPr>
-          <w:p>
-            <w:pPr>
-              <w:cnfStyle w:val="000000000000" w:firstRow="0" w:lastRow="0" w:firstColumn="0" w:lastColumn="0" w:oddVBand="0" w:evenVBand="0" w:oddHBand="0" w:evenHBand="0" w:firstRowFirstColumn="0" w:firstRowLastColumn="0" w:lastRowFirstColumn="0" w:lastRowLastColumn="0"/>
-              <w:rPr>
-                <w:sz w:val="40"/>
-                <w:szCs w:val="40"/>
-              </w:rPr>
-            </w:pPr>
-          </w:p>
-        </w:tc>
-      </w:tr>
-      <w:tr>
-        <w:trPr>
-          <w:cnfStyle w:val="000000100000" w:firstRow="0" w:lastRow="0" w:firstColumn="0" w:lastColumn="0" w:oddVBand="0" w:evenVBand="0" w:oddHBand="1" w:evenHBand="0" w:firstRowFirstColumn="0" w:firstRowLastColumn="0" w:lastRowFirstColumn="0" w:lastRowLastColumn="0"/>
-        </w:trPr>
-        <w:tc>
-          <w:tcPr>
-            <w:cnfStyle w:val="001000000000" w:firstRow="0" w:lastRow="0" w:firstColumn="1" w:lastColumn="0" w:oddVBand="0" w:evenVBand="0" w:oddHBand="0" w:evenHBand="0" w:firstRowFirstColumn="0" w:firstRowLastColumn="0" w:lastRowFirstColumn="0" w:lastRowLastColumn="0"/>
-            <w:tcW w:w="4675" w:type="dxa"/>
-          </w:tcPr>
-          <w:p>
-            <w:pPr>
-              <w:rPr>
-                <w:sz w:val="40"/>
-                <w:szCs w:val="40"/>
-              </w:rPr>
-            </w:pPr>
-            <w:r>
-              <w:rPr>
-                <w:sz w:val="40"/>
-                <w:szCs w:val="40"/>
-              </w:rPr>
-              <w:t>Others:</w:t>
-            </w:r>
-          </w:p>
-        </w:tc>
-        <w:tc>
-          <w:tcPr>
-            <w:tcW w:w="4675" w:type="dxa"/>
+            <w:tcW w:w="4625" w:type="dxa"/>
           </w:tcPr>
           <w:p>
             <w:pPr>
@@ -392,7 +346,6 @@
         </w:rPr>
         <w:br/>
       </w:r>
-      <w:proofErr w:type="gramStart"/>
       <w:r>
         <w:rPr>
           <w:b/>
@@ -400,17 +353,7 @@
           <w:sz w:val="40"/>
           <w:szCs w:val="40"/>
         </w:rPr>
-        <w:t>Images(</w:t>
-      </w:r>
-      <w:proofErr w:type="gramEnd"/>
-      <w:r>
-        <w:rPr>
-          <w:b/>
-          <w:bCs/>
-          <w:sz w:val="40"/>
-          <w:szCs w:val="40"/>
-        </w:rPr>
-        <w:t>If needed)</w:t>
+        <w:t>Images(If needed)</w:t>
       </w:r>
       <w:r>
         <w:rPr>
@@ -471,7 +414,7 @@
 </file>
 
 <file path=word/styles.xml><?xml version="1.0" encoding="utf-8"?>
-<w:styles xmlns:mc="http://schemas.openxmlformats.org/markup-compatibility/2006" xmlns:r="http://schemas.openxmlformats.org/officeDocument/2006/relationships" xmlns:w="http://schemas.openxmlformats.org/wordprocessingml/2006/main" xmlns:w14="http://schemas.microsoft.com/office/word/2010/wordml" xmlns:w15="http://schemas.microsoft.com/office/word/2012/wordml" xmlns:w16cex="http://schemas.microsoft.com/office/word/2018/wordml/cex" xmlns:w16cid="http://schemas.microsoft.com/office/word/2016/wordml/cid" xmlns:w16="http://schemas.microsoft.com/office/word/2018/wordml" xmlns:w16se="http://schemas.microsoft.com/office/word/2015/wordml/symex" mc:Ignorable="w14 w15 w16se w16cid w16 w16cex">
+<w:styles xmlns:mc="http://schemas.openxmlformats.org/markup-compatibility/2006" xmlns:r="http://schemas.openxmlformats.org/officeDocument/2006/relationships" xmlns:w="http://schemas.openxmlformats.org/wordprocessingml/2006/main" xmlns:w14="http://schemas.microsoft.com/office/word/2010/wordml" xmlns:w15="http://schemas.microsoft.com/office/word/2012/wordml" xmlns:w16cex="http://schemas.microsoft.com/office/word/2018/wordml/cex" xmlns:w16cid="http://schemas.microsoft.com/office/word/2016/wordml/cid" xmlns:w16="http://schemas.microsoft.com/office/word/2018/wordml" xmlns:w16sdtdh="http://schemas.microsoft.com/office/word/2020/wordml/sdtdatahash" xmlns:w16se="http://schemas.microsoft.com/office/word/2015/wordml/symex" mc:Ignorable="w14 w15 w16se w16cid w16 w16cex w16sdtdh">
   <w:docDefaults>
     <w:rPrDefault>
       <w:rPr>

</xml_diff>